<commit_message>
Adicionando estudos de testes java
</commit_message>
<xml_diff>
--- a/Materiais Apoio/Cloud/Montando Ambiente Cloud.docx
+++ b/Materiais Apoio/Cloud/Montando Ambiente Cloud.docx
@@ -1420,6 +1420,7 @@
         <w:rPr>
           <w:b/>
           <w:bCs/>
+          <w:lang w:val="en-US"/>
         </w:rPr>
       </w:pPr>
       <w:r>
@@ -1428,6 +1429,13 @@
           <w:bCs/>
         </w:rPr>
         <w:tab/>
+      </w:r>
+      <w:r>
+        <w:rPr>
+          <w:b/>
+          <w:bCs/>
+          <w:lang w:val="en-US"/>
+        </w:rPr>
         <w:t>Resource &gt; Secret &gt; Add Secret</w:t>
       </w:r>
     </w:p>
@@ -1436,12 +1444,14 @@
         <w:rPr>
           <w:b/>
           <w:bCs/>
-        </w:rPr>
-      </w:pPr>
-      <w:r>
-        <w:rPr>
-          <w:b/>
-          <w:bCs/>
+          <w:lang w:val="en-US"/>
+        </w:rPr>
+      </w:pPr>
+      <w:r>
+        <w:rPr>
+          <w:b/>
+          <w:bCs/>
+          <w:lang w:val="en-US"/>
         </w:rPr>
         <w:t>Colocar o nome: db-password</w:t>
       </w:r>
@@ -1451,39 +1461,27 @@
         <w:rPr>
           <w:b/>
           <w:bCs/>
-          <w:lang w:val="en-US"/>
-        </w:rPr>
-      </w:pPr>
-      <w:r>
-        <w:rPr>
-          <w:b/>
-          <w:bCs/>
-          <w:lang w:val="en-US"/>
-        </w:rPr>
-        <w:t>Colocar a key: DB</w:t>
-      </w:r>
-      <w:r>
-        <w:rPr>
-          <w:b/>
-          <w:bCs/>
-          <w:lang w:val="en-US"/>
-        </w:rPr>
-        <w:t>_PASSWORD</w:t>
-      </w:r>
-    </w:p>
-    <w:p>
-      <w:pPr>
-        <w:rPr>
-          <w:b/>
-          <w:bCs/>
-          <w:lang w:val="en-US"/>
-        </w:rPr>
-      </w:pPr>
-      <w:r>
-        <w:rPr>
-          <w:b/>
-          <w:bCs/>
-          <w:lang w:val="en-US"/>
+        </w:rPr>
+      </w:pPr>
+      <w:r>
+        <w:rPr>
+          <w:b/>
+          <w:bCs/>
+        </w:rPr>
+        <w:t>Colocar a key: DB_PASSWORD</w:t>
+      </w:r>
+    </w:p>
+    <w:p>
+      <w:pPr>
+        <w:rPr>
+          <w:b/>
+          <w:bCs/>
+        </w:rPr>
+      </w:pPr>
+      <w:r>
+        <w:rPr>
+          <w:b/>
+          <w:bCs/>
         </w:rPr>
         <w:t>Colocar o valor: 42349862</w:t>
       </w:r>
@@ -1496,9 +1494,6 @@
         </w:rPr>
       </w:pPr>
       <w:r>
-        <w:rPr>
-          <w:lang w:val="en-US"/>
-        </w:rPr>
         <w:br w:type="column"/>
       </w:r>
       <w:r>
@@ -1747,6 +1742,9 @@
         <w:pStyle w:val="PargrafodaLista"/>
       </w:pPr>
       <w:r>
+        <w:rPr>
+          <w:noProof/>
+        </w:rPr>
         <w:drawing>
           <wp:inline distT="0" distB="0" distL="0" distR="0" wp14:anchorId="3E8F7B46" wp14:editId="59C41248">
             <wp:extent cx="5400040" cy="1031240"/>
@@ -2163,6 +2161,7 @@
         <w:rPr>
           <w:b/>
           <w:bCs/>
+          <w:noProof/>
         </w:rPr>
         <w:lastRenderedPageBreak/>
         <w:drawing>
@@ -2200,6 +2199,1025 @@
             </a:graphic>
           </wp:inline>
         </w:drawing>
+      </w:r>
+    </w:p>
+    <w:p>
+      <w:pPr>
+        <w:pStyle w:val="PargrafodaLista"/>
+      </w:pPr>
+    </w:p>
+    <w:p>
+      <w:pPr>
+        <w:pStyle w:val="PargrafodaLista"/>
+        <w:jc w:val="center"/>
+      </w:pPr>
+      <w:r>
+        <w:br w:type="column"/>
+      </w:r>
+      <w:r>
+        <w:lastRenderedPageBreak/>
+        <w:t>Service Monitor</w:t>
+      </w:r>
+    </w:p>
+    <w:p>
+      <w:pPr>
+        <w:pStyle w:val="PargrafodaLista"/>
+        <w:jc w:val="center"/>
+      </w:pPr>
+    </w:p>
+    <w:p>
+      <w:pPr>
+        <w:pStyle w:val="PargrafodaLista"/>
+        <w:jc w:val="center"/>
+      </w:pPr>
+      <w:r>
+        <w:t>admin</w:t>
+      </w:r>
+    </w:p>
+    <w:p>
+      <w:pPr>
+        <w:pStyle w:val="PargrafodaLista"/>
+        <w:jc w:val="center"/>
+      </w:pPr>
+      <w:r>
+        <w:t>admin123</w:t>
+      </w:r>
+    </w:p>
+    <w:p>
+      <w:pPr>
+        <w:pStyle w:val="PargrafodaLista"/>
+        <w:jc w:val="center"/>
+      </w:pPr>
+    </w:p>
+    <w:tbl>
+      <w:tblPr>
+        <w:tblW w:w="0" w:type="auto"/>
+        <w:tblCellSpacing w:w="15" w:type="dxa"/>
+        <w:tblCellMar>
+          <w:top w:w="15" w:type="dxa"/>
+          <w:left w:w="15" w:type="dxa"/>
+          <w:bottom w:w="15" w:type="dxa"/>
+          <w:right w:w="15" w:type="dxa"/>
+        </w:tblCellMar>
+        <w:tblLook w:val="04A0" w:firstRow="1" w:lastRow="0" w:firstColumn="1" w:lastColumn="0" w:noHBand="0" w:noVBand="1"/>
+      </w:tblPr>
+      <w:tblGrid>
+        <w:gridCol w:w="1768"/>
+        <w:gridCol w:w="6736"/>
+      </w:tblGrid>
+      <w:tr>
+        <w:trPr>
+          <w:tblCellSpacing w:w="15" w:type="dxa"/>
+        </w:trPr>
+        <w:tc>
+          <w:tcPr>
+            <w:tcW w:w="0" w:type="auto"/>
+            <w:vAlign w:val="center"/>
+            <w:hideMark/>
+          </w:tcPr>
+          <w:p>
+            <w:pPr>
+              <w:spacing w:after="0" w:line="240" w:lineRule="auto"/>
+              <w:rPr>
+                <w:rFonts w:ascii="Times New Roman" w:eastAsia="Times New Roman" w:hAnsi="Times New Roman" w:cs="Times New Roman"/>
+                <w:sz w:val="24"/>
+                <w:szCs w:val="24"/>
+                <w:lang w:eastAsia="pt-BR"/>
+              </w:rPr>
+            </w:pPr>
+            <w:r>
+              <w:rPr>
+                <w:rFonts w:ascii="Times New Roman" w:eastAsia="Times New Roman" w:hAnsi="Times New Roman" w:cs="Times New Roman"/>
+                <w:sz w:val="24"/>
+                <w:szCs w:val="24"/>
+                <w:lang w:eastAsia="pt-BR"/>
+              </w:rPr>
+              <w:t>desAlertmanager</w:t>
+            </w:r>
+          </w:p>
+        </w:tc>
+        <w:tc>
+          <w:tcPr>
+            <w:tcW w:w="0" w:type="auto"/>
+            <w:vAlign w:val="center"/>
+            <w:hideMark/>
+          </w:tcPr>
+          <w:p>
+            <w:pPr>
+              <w:spacing w:after="0" w:line="240" w:lineRule="auto"/>
+              <w:rPr>
+                <w:rFonts w:ascii="Times New Roman" w:eastAsia="Times New Roman" w:hAnsi="Times New Roman" w:cs="Times New Roman"/>
+                <w:sz w:val="24"/>
+                <w:szCs w:val="24"/>
+                <w:lang w:eastAsia="pt-BR"/>
+              </w:rPr>
+            </w:pPr>
+            <w:r>
+              <w:rPr>
+                <w:rFonts w:ascii="Times New Roman" w:eastAsia="Times New Roman" w:hAnsi="Times New Roman" w:cs="Times New Roman"/>
+                <w:sz w:val="24"/>
+                <w:szCs w:val="24"/>
+                <w:lang w:eastAsia="pt-BR"/>
+              </w:rPr>
+              <w:t>alertmanager.png-bndes-monitor.png.desenv.bb.com.br</w:t>
+            </w:r>
+          </w:p>
+        </w:tc>
+      </w:tr>
+      <w:tr>
+        <w:trPr>
+          <w:tblCellSpacing w:w="15" w:type="dxa"/>
+        </w:trPr>
+        <w:tc>
+          <w:tcPr>
+            <w:tcW w:w="0" w:type="auto"/>
+            <w:vAlign w:val="center"/>
+            <w:hideMark/>
+          </w:tcPr>
+          <w:p>
+            <w:pPr>
+              <w:spacing w:after="0" w:line="240" w:lineRule="auto"/>
+              <w:rPr>
+                <w:rFonts w:ascii="Times New Roman" w:eastAsia="Times New Roman" w:hAnsi="Times New Roman" w:cs="Times New Roman"/>
+                <w:sz w:val="24"/>
+                <w:szCs w:val="24"/>
+                <w:lang w:eastAsia="pt-BR"/>
+              </w:rPr>
+            </w:pPr>
+            <w:r>
+              <w:rPr>
+                <w:rFonts w:ascii="Times New Roman" w:eastAsia="Times New Roman" w:hAnsi="Times New Roman" w:cs="Times New Roman"/>
+                <w:sz w:val="24"/>
+                <w:szCs w:val="24"/>
+                <w:lang w:eastAsia="pt-BR"/>
+              </w:rPr>
+              <w:t>hmlAlertmanager</w:t>
+            </w:r>
+          </w:p>
+        </w:tc>
+        <w:tc>
+          <w:tcPr>
+            <w:tcW w:w="0" w:type="auto"/>
+            <w:vAlign w:val="center"/>
+            <w:hideMark/>
+          </w:tcPr>
+          <w:p>
+            <w:pPr>
+              <w:spacing w:after="0" w:line="240" w:lineRule="auto"/>
+              <w:rPr>
+                <w:rFonts w:ascii="Times New Roman" w:eastAsia="Times New Roman" w:hAnsi="Times New Roman" w:cs="Times New Roman"/>
+                <w:sz w:val="24"/>
+                <w:szCs w:val="24"/>
+                <w:lang w:eastAsia="pt-BR"/>
+              </w:rPr>
+            </w:pPr>
+            <w:r>
+              <w:rPr>
+                <w:rFonts w:ascii="Times New Roman" w:eastAsia="Times New Roman" w:hAnsi="Times New Roman" w:cs="Times New Roman"/>
+                <w:sz w:val="24"/>
+                <w:szCs w:val="24"/>
+                <w:lang w:eastAsia="pt-BR"/>
+              </w:rPr>
+              <w:t>alertmanager.png-bndes-monitor.png.hm.bb.com.br</w:t>
+            </w:r>
+          </w:p>
+        </w:tc>
+      </w:tr>
+      <w:tr>
+        <w:trPr>
+          <w:tblCellSpacing w:w="15" w:type="dxa"/>
+        </w:trPr>
+        <w:tc>
+          <w:tcPr>
+            <w:tcW w:w="0" w:type="auto"/>
+            <w:vAlign w:val="center"/>
+            <w:hideMark/>
+          </w:tcPr>
+          <w:p>
+            <w:pPr>
+              <w:spacing w:after="0" w:line="240" w:lineRule="auto"/>
+              <w:rPr>
+                <w:rFonts w:ascii="Times New Roman" w:eastAsia="Times New Roman" w:hAnsi="Times New Roman" w:cs="Times New Roman"/>
+                <w:sz w:val="24"/>
+                <w:szCs w:val="24"/>
+                <w:lang w:eastAsia="pt-BR"/>
+              </w:rPr>
+            </w:pPr>
+            <w:r>
+              <w:rPr>
+                <w:rFonts w:ascii="Times New Roman" w:eastAsia="Times New Roman" w:hAnsi="Times New Roman" w:cs="Times New Roman"/>
+                <w:sz w:val="24"/>
+                <w:szCs w:val="24"/>
+                <w:lang w:eastAsia="pt-BR"/>
+              </w:rPr>
+              <w:t>prdAlertmanager</w:t>
+            </w:r>
+          </w:p>
+        </w:tc>
+        <w:tc>
+          <w:tcPr>
+            <w:tcW w:w="0" w:type="auto"/>
+            <w:vAlign w:val="center"/>
+            <w:hideMark/>
+          </w:tcPr>
+          <w:p>
+            <w:pPr>
+              <w:spacing w:after="0" w:line="240" w:lineRule="auto"/>
+              <w:rPr>
+                <w:rFonts w:ascii="Times New Roman" w:eastAsia="Times New Roman" w:hAnsi="Times New Roman" w:cs="Times New Roman"/>
+                <w:sz w:val="24"/>
+                <w:szCs w:val="24"/>
+                <w:lang w:eastAsia="pt-BR"/>
+              </w:rPr>
+            </w:pPr>
+            <w:r>
+              <w:rPr>
+                <w:rFonts w:ascii="Times New Roman" w:eastAsia="Times New Roman" w:hAnsi="Times New Roman" w:cs="Times New Roman"/>
+                <w:sz w:val="24"/>
+                <w:szCs w:val="24"/>
+                <w:lang w:eastAsia="pt-BR"/>
+              </w:rPr>
+              <w:t>alertmanager.png-bndes-monitor.png.intranet.bb.com.br</w:t>
+            </w:r>
+          </w:p>
+        </w:tc>
+      </w:tr>
+      <w:tr>
+        <w:trPr>
+          <w:tblCellSpacing w:w="15" w:type="dxa"/>
+        </w:trPr>
+        <w:tc>
+          <w:tcPr>
+            <w:tcW w:w="0" w:type="auto"/>
+            <w:vAlign w:val="center"/>
+            <w:hideMark/>
+          </w:tcPr>
+          <w:p>
+            <w:pPr>
+              <w:spacing w:after="0" w:line="240" w:lineRule="auto"/>
+              <w:rPr>
+                <w:rFonts w:ascii="Times New Roman" w:eastAsia="Times New Roman" w:hAnsi="Times New Roman" w:cs="Times New Roman"/>
+                <w:sz w:val="24"/>
+                <w:szCs w:val="24"/>
+                <w:lang w:eastAsia="pt-BR"/>
+              </w:rPr>
+            </w:pPr>
+            <w:r>
+              <w:rPr>
+                <w:rFonts w:ascii="Times New Roman" w:eastAsia="Times New Roman" w:hAnsi="Times New Roman" w:cs="Times New Roman"/>
+                <w:sz w:val="24"/>
+                <w:szCs w:val="24"/>
+                <w:lang w:eastAsia="pt-BR"/>
+              </w:rPr>
+              <w:t>desGrafana</w:t>
+            </w:r>
+          </w:p>
+        </w:tc>
+        <w:tc>
+          <w:tcPr>
+            <w:tcW w:w="0" w:type="auto"/>
+            <w:vAlign w:val="center"/>
+            <w:hideMark/>
+          </w:tcPr>
+          <w:p>
+            <w:pPr>
+              <w:spacing w:after="0" w:line="240" w:lineRule="auto"/>
+              <w:rPr>
+                <w:rFonts w:ascii="Times New Roman" w:eastAsia="Times New Roman" w:hAnsi="Times New Roman" w:cs="Times New Roman"/>
+                <w:sz w:val="24"/>
+                <w:szCs w:val="24"/>
+                <w:lang w:eastAsia="pt-BR"/>
+              </w:rPr>
+            </w:pPr>
+            <w:r>
+              <w:rPr>
+                <w:rFonts w:ascii="Times New Roman" w:eastAsia="Times New Roman" w:hAnsi="Times New Roman" w:cs="Times New Roman"/>
+                <w:sz w:val="24"/>
+                <w:szCs w:val="24"/>
+                <w:lang w:eastAsia="pt-BR"/>
+              </w:rPr>
+              <w:t>monitor.png-bndes-monitor.png.desenv.bb.com.br</w:t>
+            </w:r>
+          </w:p>
+        </w:tc>
+      </w:tr>
+      <w:tr>
+        <w:trPr>
+          <w:tblCellSpacing w:w="15" w:type="dxa"/>
+        </w:trPr>
+        <w:tc>
+          <w:tcPr>
+            <w:tcW w:w="0" w:type="auto"/>
+            <w:vAlign w:val="center"/>
+            <w:hideMark/>
+          </w:tcPr>
+          <w:p>
+            <w:pPr>
+              <w:spacing w:after="0" w:line="240" w:lineRule="auto"/>
+              <w:rPr>
+                <w:rFonts w:ascii="Times New Roman" w:eastAsia="Times New Roman" w:hAnsi="Times New Roman" w:cs="Times New Roman"/>
+                <w:sz w:val="24"/>
+                <w:szCs w:val="24"/>
+                <w:lang w:eastAsia="pt-BR"/>
+              </w:rPr>
+            </w:pPr>
+            <w:r>
+              <w:rPr>
+                <w:rFonts w:ascii="Times New Roman" w:eastAsia="Times New Roman" w:hAnsi="Times New Roman" w:cs="Times New Roman"/>
+                <w:sz w:val="24"/>
+                <w:szCs w:val="24"/>
+                <w:lang w:eastAsia="pt-BR"/>
+              </w:rPr>
+              <w:t>hmlGrafana</w:t>
+            </w:r>
+          </w:p>
+        </w:tc>
+        <w:tc>
+          <w:tcPr>
+            <w:tcW w:w="0" w:type="auto"/>
+            <w:vAlign w:val="center"/>
+            <w:hideMark/>
+          </w:tcPr>
+          <w:p>
+            <w:pPr>
+              <w:spacing w:after="0" w:line="240" w:lineRule="auto"/>
+              <w:rPr>
+                <w:rFonts w:ascii="Times New Roman" w:eastAsia="Times New Roman" w:hAnsi="Times New Roman" w:cs="Times New Roman"/>
+                <w:sz w:val="24"/>
+                <w:szCs w:val="24"/>
+                <w:lang w:eastAsia="pt-BR"/>
+              </w:rPr>
+            </w:pPr>
+            <w:r>
+              <w:rPr>
+                <w:rFonts w:ascii="Times New Roman" w:eastAsia="Times New Roman" w:hAnsi="Times New Roman" w:cs="Times New Roman"/>
+                <w:sz w:val="24"/>
+                <w:szCs w:val="24"/>
+                <w:lang w:eastAsia="pt-BR"/>
+              </w:rPr>
+              <w:t>monitor.png-bndes-monitor.png.hm.bb.com.br</w:t>
+            </w:r>
+          </w:p>
+        </w:tc>
+      </w:tr>
+      <w:tr>
+        <w:trPr>
+          <w:tblCellSpacing w:w="15" w:type="dxa"/>
+        </w:trPr>
+        <w:tc>
+          <w:tcPr>
+            <w:tcW w:w="0" w:type="auto"/>
+            <w:vAlign w:val="center"/>
+            <w:hideMark/>
+          </w:tcPr>
+          <w:p>
+            <w:pPr>
+              <w:spacing w:after="0" w:line="240" w:lineRule="auto"/>
+              <w:rPr>
+                <w:rFonts w:ascii="Times New Roman" w:eastAsia="Times New Roman" w:hAnsi="Times New Roman" w:cs="Times New Roman"/>
+                <w:sz w:val="24"/>
+                <w:szCs w:val="24"/>
+                <w:lang w:eastAsia="pt-BR"/>
+              </w:rPr>
+            </w:pPr>
+            <w:r>
+              <w:rPr>
+                <w:rFonts w:ascii="Times New Roman" w:eastAsia="Times New Roman" w:hAnsi="Times New Roman" w:cs="Times New Roman"/>
+                <w:sz w:val="24"/>
+                <w:szCs w:val="24"/>
+                <w:lang w:eastAsia="pt-BR"/>
+              </w:rPr>
+              <w:t>prdGrafana</w:t>
+            </w:r>
+          </w:p>
+        </w:tc>
+        <w:tc>
+          <w:tcPr>
+            <w:tcW w:w="0" w:type="auto"/>
+            <w:vAlign w:val="center"/>
+            <w:hideMark/>
+          </w:tcPr>
+          <w:p>
+            <w:pPr>
+              <w:spacing w:after="0" w:line="240" w:lineRule="auto"/>
+              <w:rPr>
+                <w:rFonts w:ascii="Times New Roman" w:eastAsia="Times New Roman" w:hAnsi="Times New Roman" w:cs="Times New Roman"/>
+                <w:sz w:val="24"/>
+                <w:szCs w:val="24"/>
+                <w:lang w:eastAsia="pt-BR"/>
+              </w:rPr>
+            </w:pPr>
+            <w:r>
+              <w:rPr>
+                <w:rFonts w:ascii="Times New Roman" w:eastAsia="Times New Roman" w:hAnsi="Times New Roman" w:cs="Times New Roman"/>
+                <w:sz w:val="24"/>
+                <w:szCs w:val="24"/>
+                <w:lang w:eastAsia="pt-BR"/>
+              </w:rPr>
+              <w:t>monitor.png-bndes-monitor.png.intranet.bb.com.br</w:t>
+            </w:r>
+          </w:p>
+        </w:tc>
+      </w:tr>
+      <w:tr>
+        <w:trPr>
+          <w:tblCellSpacing w:w="15" w:type="dxa"/>
+        </w:trPr>
+        <w:tc>
+          <w:tcPr>
+            <w:tcW w:w="0" w:type="auto"/>
+            <w:vAlign w:val="center"/>
+            <w:hideMark/>
+          </w:tcPr>
+          <w:p>
+            <w:pPr>
+              <w:spacing w:after="0" w:line="240" w:lineRule="auto"/>
+              <w:rPr>
+                <w:rFonts w:ascii="Times New Roman" w:eastAsia="Times New Roman" w:hAnsi="Times New Roman" w:cs="Times New Roman"/>
+                <w:sz w:val="24"/>
+                <w:szCs w:val="24"/>
+                <w:lang w:eastAsia="pt-BR"/>
+              </w:rPr>
+            </w:pPr>
+            <w:r>
+              <w:rPr>
+                <w:rFonts w:ascii="Times New Roman" w:eastAsia="Times New Roman" w:hAnsi="Times New Roman" w:cs="Times New Roman"/>
+                <w:sz w:val="24"/>
+                <w:szCs w:val="24"/>
+                <w:lang w:eastAsia="pt-BR"/>
+              </w:rPr>
+              <w:t>desPrometheus</w:t>
+            </w:r>
+          </w:p>
+        </w:tc>
+        <w:tc>
+          <w:tcPr>
+            <w:tcW w:w="0" w:type="auto"/>
+            <w:vAlign w:val="center"/>
+            <w:hideMark/>
+          </w:tcPr>
+          <w:p>
+            <w:pPr>
+              <w:spacing w:after="0" w:line="240" w:lineRule="auto"/>
+              <w:rPr>
+                <w:rFonts w:ascii="Times New Roman" w:eastAsia="Times New Roman" w:hAnsi="Times New Roman" w:cs="Times New Roman"/>
+                <w:sz w:val="24"/>
+                <w:szCs w:val="24"/>
+                <w:lang w:eastAsia="pt-BR"/>
+              </w:rPr>
+            </w:pPr>
+            <w:r>
+              <w:rPr>
+                <w:rFonts w:ascii="Times New Roman" w:eastAsia="Times New Roman" w:hAnsi="Times New Roman" w:cs="Times New Roman"/>
+                <w:sz w:val="24"/>
+                <w:szCs w:val="24"/>
+                <w:lang w:eastAsia="pt-BR"/>
+              </w:rPr>
+              <w:t>prometheus.png-bndes-monitor.png.desenv.bb.com.br</w:t>
+            </w:r>
+          </w:p>
+        </w:tc>
+      </w:tr>
+      <w:tr>
+        <w:trPr>
+          <w:tblCellSpacing w:w="15" w:type="dxa"/>
+        </w:trPr>
+        <w:tc>
+          <w:tcPr>
+            <w:tcW w:w="0" w:type="auto"/>
+            <w:vAlign w:val="center"/>
+            <w:hideMark/>
+          </w:tcPr>
+          <w:p>
+            <w:pPr>
+              <w:spacing w:after="0" w:line="240" w:lineRule="auto"/>
+              <w:rPr>
+                <w:rFonts w:ascii="Times New Roman" w:eastAsia="Times New Roman" w:hAnsi="Times New Roman" w:cs="Times New Roman"/>
+                <w:sz w:val="24"/>
+                <w:szCs w:val="24"/>
+                <w:lang w:eastAsia="pt-BR"/>
+              </w:rPr>
+            </w:pPr>
+            <w:r>
+              <w:rPr>
+                <w:rFonts w:ascii="Times New Roman" w:eastAsia="Times New Roman" w:hAnsi="Times New Roman" w:cs="Times New Roman"/>
+                <w:sz w:val="24"/>
+                <w:szCs w:val="24"/>
+                <w:lang w:eastAsia="pt-BR"/>
+              </w:rPr>
+              <w:t>hmlPrometheus</w:t>
+            </w:r>
+          </w:p>
+        </w:tc>
+        <w:tc>
+          <w:tcPr>
+            <w:tcW w:w="0" w:type="auto"/>
+            <w:vAlign w:val="center"/>
+            <w:hideMark/>
+          </w:tcPr>
+          <w:p>
+            <w:pPr>
+              <w:spacing w:after="0" w:line="240" w:lineRule="auto"/>
+              <w:rPr>
+                <w:rFonts w:ascii="Times New Roman" w:eastAsia="Times New Roman" w:hAnsi="Times New Roman" w:cs="Times New Roman"/>
+                <w:sz w:val="24"/>
+                <w:szCs w:val="24"/>
+                <w:lang w:eastAsia="pt-BR"/>
+              </w:rPr>
+            </w:pPr>
+            <w:r>
+              <w:rPr>
+                <w:rFonts w:ascii="Times New Roman" w:eastAsia="Times New Roman" w:hAnsi="Times New Roman" w:cs="Times New Roman"/>
+                <w:sz w:val="24"/>
+                <w:szCs w:val="24"/>
+                <w:lang w:eastAsia="pt-BR"/>
+              </w:rPr>
+              <w:t>prometheus.png-bndes-monitor.png.hm.bb.com.br</w:t>
+            </w:r>
+          </w:p>
+        </w:tc>
+      </w:tr>
+      <w:tr>
+        <w:trPr>
+          <w:tblCellSpacing w:w="15" w:type="dxa"/>
+        </w:trPr>
+        <w:tc>
+          <w:tcPr>
+            <w:tcW w:w="0" w:type="auto"/>
+            <w:vAlign w:val="center"/>
+            <w:hideMark/>
+          </w:tcPr>
+          <w:p>
+            <w:pPr>
+              <w:spacing w:after="0" w:line="240" w:lineRule="auto"/>
+              <w:rPr>
+                <w:rFonts w:ascii="Times New Roman" w:eastAsia="Times New Roman" w:hAnsi="Times New Roman" w:cs="Times New Roman"/>
+                <w:sz w:val="24"/>
+                <w:szCs w:val="24"/>
+                <w:lang w:eastAsia="pt-BR"/>
+              </w:rPr>
+            </w:pPr>
+            <w:r>
+              <w:rPr>
+                <w:rFonts w:ascii="Times New Roman" w:eastAsia="Times New Roman" w:hAnsi="Times New Roman" w:cs="Times New Roman"/>
+                <w:sz w:val="24"/>
+                <w:szCs w:val="24"/>
+                <w:lang w:eastAsia="pt-BR"/>
+              </w:rPr>
+              <w:t>prdPrometheus</w:t>
+            </w:r>
+          </w:p>
+        </w:tc>
+        <w:tc>
+          <w:tcPr>
+            <w:tcW w:w="0" w:type="auto"/>
+            <w:vAlign w:val="center"/>
+            <w:hideMark/>
+          </w:tcPr>
+          <w:p>
+            <w:pPr>
+              <w:spacing w:after="0" w:line="240" w:lineRule="auto"/>
+              <w:rPr>
+                <w:rFonts w:ascii="Times New Roman" w:eastAsia="Times New Roman" w:hAnsi="Times New Roman" w:cs="Times New Roman"/>
+                <w:sz w:val="24"/>
+                <w:szCs w:val="24"/>
+                <w:lang w:eastAsia="pt-BR"/>
+              </w:rPr>
+            </w:pPr>
+            <w:r>
+              <w:rPr>
+                <w:rFonts w:ascii="Times New Roman" w:eastAsia="Times New Roman" w:hAnsi="Times New Roman" w:cs="Times New Roman"/>
+                <w:sz w:val="24"/>
+                <w:szCs w:val="24"/>
+                <w:lang w:eastAsia="pt-BR"/>
+              </w:rPr>
+              <w:t>prometheus.png-bndes-monitor.png.intranet.bb.com.br</w:t>
+            </w:r>
+          </w:p>
+        </w:tc>
+      </w:tr>
+      <w:tr>
+        <w:trPr>
+          <w:tblCellSpacing w:w="15" w:type="dxa"/>
+        </w:trPr>
+        <w:tc>
+          <w:tcPr>
+            <w:tcW w:w="0" w:type="auto"/>
+            <w:vAlign w:val="center"/>
+            <w:hideMark/>
+          </w:tcPr>
+          <w:p>
+            <w:pPr>
+              <w:spacing w:after="0" w:line="240" w:lineRule="auto"/>
+              <w:rPr>
+                <w:rFonts w:ascii="Times New Roman" w:eastAsia="Times New Roman" w:hAnsi="Times New Roman" w:cs="Times New Roman"/>
+                <w:sz w:val="24"/>
+                <w:szCs w:val="24"/>
+                <w:lang w:eastAsia="pt-BR"/>
+              </w:rPr>
+            </w:pPr>
+            <w:r>
+              <w:rPr>
+                <w:rFonts w:ascii="Times New Roman" w:eastAsia="Times New Roman" w:hAnsi="Times New Roman" w:cs="Times New Roman"/>
+                <w:sz w:val="24"/>
+                <w:szCs w:val="24"/>
+                <w:lang w:eastAsia="pt-BR"/>
+              </w:rPr>
+              <w:t>urlGitdes</w:t>
+            </w:r>
+          </w:p>
+        </w:tc>
+        <w:tc>
+          <w:tcPr>
+            <w:tcW w:w="0" w:type="auto"/>
+            <w:vAlign w:val="center"/>
+            <w:hideMark/>
+          </w:tcPr>
+          <w:p>
+            <w:pPr>
+              <w:spacing w:after="0" w:line="240" w:lineRule="auto"/>
+              <w:rPr>
+                <w:rFonts w:ascii="Times New Roman" w:eastAsia="Times New Roman" w:hAnsi="Times New Roman" w:cs="Times New Roman"/>
+                <w:sz w:val="24"/>
+                <w:szCs w:val="24"/>
+                <w:lang w:eastAsia="pt-BR"/>
+              </w:rPr>
+            </w:pPr>
+            <w:r>
+              <w:rPr>
+                <w:rFonts w:ascii="Times New Roman" w:eastAsia="Times New Roman" w:hAnsi="Times New Roman" w:cs="Times New Roman"/>
+                <w:sz w:val="24"/>
+                <w:szCs w:val="24"/>
+                <w:lang w:eastAsia="pt-BR"/>
+              </w:rPr>
+              <w:t>https://fontes.intranet.bb.com.br/png/png-png-bndes-monitor-monitor/des-png-png-bndes-monitor-monitor.git</w:t>
+            </w:r>
+          </w:p>
+        </w:tc>
+      </w:tr>
+      <w:tr>
+        <w:trPr>
+          <w:tblCellSpacing w:w="15" w:type="dxa"/>
+        </w:trPr>
+        <w:tc>
+          <w:tcPr>
+            <w:tcW w:w="0" w:type="auto"/>
+            <w:vAlign w:val="center"/>
+            <w:hideMark/>
+          </w:tcPr>
+          <w:p>
+            <w:pPr>
+              <w:spacing w:after="0" w:line="240" w:lineRule="auto"/>
+              <w:rPr>
+                <w:rFonts w:ascii="Times New Roman" w:eastAsia="Times New Roman" w:hAnsi="Times New Roman" w:cs="Times New Roman"/>
+                <w:sz w:val="24"/>
+                <w:szCs w:val="24"/>
+                <w:lang w:eastAsia="pt-BR"/>
+              </w:rPr>
+            </w:pPr>
+            <w:r>
+              <w:rPr>
+                <w:rFonts w:ascii="Times New Roman" w:eastAsia="Times New Roman" w:hAnsi="Times New Roman" w:cs="Times New Roman"/>
+                <w:sz w:val="24"/>
+                <w:szCs w:val="24"/>
+                <w:lang w:eastAsia="pt-BR"/>
+              </w:rPr>
+              <w:t>urlGithml</w:t>
+            </w:r>
+          </w:p>
+        </w:tc>
+        <w:tc>
+          <w:tcPr>
+            <w:tcW w:w="0" w:type="auto"/>
+            <w:vAlign w:val="center"/>
+            <w:hideMark/>
+          </w:tcPr>
+          <w:p>
+            <w:pPr>
+              <w:spacing w:after="0" w:line="240" w:lineRule="auto"/>
+              <w:rPr>
+                <w:rFonts w:ascii="Times New Roman" w:eastAsia="Times New Roman" w:hAnsi="Times New Roman" w:cs="Times New Roman"/>
+                <w:sz w:val="24"/>
+                <w:szCs w:val="24"/>
+                <w:lang w:eastAsia="pt-BR"/>
+              </w:rPr>
+            </w:pPr>
+            <w:r>
+              <w:rPr>
+                <w:rFonts w:ascii="Times New Roman" w:eastAsia="Times New Roman" w:hAnsi="Times New Roman" w:cs="Times New Roman"/>
+                <w:sz w:val="24"/>
+                <w:szCs w:val="24"/>
+                <w:lang w:eastAsia="pt-BR"/>
+              </w:rPr>
+              <w:t>https://fontes.intranet.bb.com.br/png/png-png-bndes-monitor-monitor/hml-png-png-bndes-monitor-monitor.git</w:t>
+            </w:r>
+          </w:p>
+        </w:tc>
+      </w:tr>
+      <w:tr>
+        <w:trPr>
+          <w:tblCellSpacing w:w="15" w:type="dxa"/>
+        </w:trPr>
+        <w:tc>
+          <w:tcPr>
+            <w:tcW w:w="0" w:type="auto"/>
+            <w:vAlign w:val="center"/>
+            <w:hideMark/>
+          </w:tcPr>
+          <w:p>
+            <w:pPr>
+              <w:spacing w:after="0" w:line="240" w:lineRule="auto"/>
+              <w:rPr>
+                <w:rFonts w:ascii="Times New Roman" w:eastAsia="Times New Roman" w:hAnsi="Times New Roman" w:cs="Times New Roman"/>
+                <w:sz w:val="24"/>
+                <w:szCs w:val="24"/>
+                <w:lang w:eastAsia="pt-BR"/>
+              </w:rPr>
+            </w:pPr>
+            <w:r>
+              <w:rPr>
+                <w:rFonts w:ascii="Times New Roman" w:eastAsia="Times New Roman" w:hAnsi="Times New Roman" w:cs="Times New Roman"/>
+                <w:sz w:val="24"/>
+                <w:szCs w:val="24"/>
+                <w:lang w:eastAsia="pt-BR"/>
+              </w:rPr>
+              <w:t>urlGitprd</w:t>
+            </w:r>
+          </w:p>
+        </w:tc>
+        <w:tc>
+          <w:tcPr>
+            <w:tcW w:w="0" w:type="auto"/>
+            <w:vAlign w:val="center"/>
+            <w:hideMark/>
+          </w:tcPr>
+          <w:p>
+            <w:pPr>
+              <w:spacing w:after="0" w:line="240" w:lineRule="auto"/>
+              <w:rPr>
+                <w:rFonts w:ascii="Times New Roman" w:eastAsia="Times New Roman" w:hAnsi="Times New Roman" w:cs="Times New Roman"/>
+                <w:sz w:val="24"/>
+                <w:szCs w:val="24"/>
+                <w:lang w:eastAsia="pt-BR"/>
+              </w:rPr>
+            </w:pPr>
+            <w:r>
+              <w:rPr>
+                <w:rFonts w:ascii="Times New Roman" w:eastAsia="Times New Roman" w:hAnsi="Times New Roman" w:cs="Times New Roman"/>
+                <w:sz w:val="24"/>
+                <w:szCs w:val="24"/>
+                <w:lang w:eastAsia="pt-BR"/>
+              </w:rPr>
+              <w:t>https://fontes.intranet.bb.com.br/png/png-png-bndes-monitor-monitor/prd-png-png-bndes-monitor-monitor.git</w:t>
+            </w:r>
+          </w:p>
+        </w:tc>
+      </w:tr>
+      <w:tr>
+        <w:trPr>
+          <w:tblCellSpacing w:w="15" w:type="dxa"/>
+        </w:trPr>
+        <w:tc>
+          <w:tcPr>
+            <w:tcW w:w="0" w:type="auto"/>
+            <w:vAlign w:val="center"/>
+            <w:hideMark/>
+          </w:tcPr>
+          <w:p>
+            <w:pPr>
+              <w:spacing w:after="0" w:line="240" w:lineRule="auto"/>
+              <w:rPr>
+                <w:rFonts w:ascii="Times New Roman" w:eastAsia="Times New Roman" w:hAnsi="Times New Roman" w:cs="Times New Roman"/>
+                <w:sz w:val="24"/>
+                <w:szCs w:val="24"/>
+                <w:lang w:eastAsia="pt-BR"/>
+              </w:rPr>
+            </w:pPr>
+            <w:r>
+              <w:rPr>
+                <w:rFonts w:ascii="Times New Roman" w:eastAsia="Times New Roman" w:hAnsi="Times New Roman" w:cs="Times New Roman"/>
+                <w:sz w:val="24"/>
+                <w:szCs w:val="24"/>
+                <w:lang w:eastAsia="pt-BR"/>
+              </w:rPr>
+              <w:t>urlArgodes</w:t>
+            </w:r>
+          </w:p>
+        </w:tc>
+        <w:tc>
+          <w:tcPr>
+            <w:tcW w:w="0" w:type="auto"/>
+            <w:vAlign w:val="center"/>
+            <w:hideMark/>
+          </w:tcPr>
+          <w:p>
+            <w:pPr>
+              <w:spacing w:after="0" w:line="240" w:lineRule="auto"/>
+              <w:rPr>
+                <w:rFonts w:ascii="Times New Roman" w:eastAsia="Times New Roman" w:hAnsi="Times New Roman" w:cs="Times New Roman"/>
+                <w:sz w:val="24"/>
+                <w:szCs w:val="24"/>
+                <w:lang w:eastAsia="pt-BR"/>
+              </w:rPr>
+            </w:pPr>
+            <w:r>
+              <w:rPr>
+                <w:rFonts w:ascii="Times New Roman" w:eastAsia="Times New Roman" w:hAnsi="Times New Roman" w:cs="Times New Roman"/>
+                <w:sz w:val="24"/>
+                <w:szCs w:val="24"/>
+                <w:lang w:eastAsia="pt-BR"/>
+              </w:rPr>
+              <w:t>https://des.deploy.nuvem.bb.com.br/applications/des-png-png-bndes-monitor-monitor</w:t>
+            </w:r>
+          </w:p>
+        </w:tc>
+      </w:tr>
+      <w:tr>
+        <w:trPr>
+          <w:tblCellSpacing w:w="15" w:type="dxa"/>
+        </w:trPr>
+        <w:tc>
+          <w:tcPr>
+            <w:tcW w:w="0" w:type="auto"/>
+            <w:vAlign w:val="center"/>
+            <w:hideMark/>
+          </w:tcPr>
+          <w:p>
+            <w:pPr>
+              <w:spacing w:after="0" w:line="240" w:lineRule="auto"/>
+              <w:rPr>
+                <w:rFonts w:ascii="Times New Roman" w:eastAsia="Times New Roman" w:hAnsi="Times New Roman" w:cs="Times New Roman"/>
+                <w:sz w:val="24"/>
+                <w:szCs w:val="24"/>
+                <w:lang w:eastAsia="pt-BR"/>
+              </w:rPr>
+            </w:pPr>
+            <w:r>
+              <w:rPr>
+                <w:rFonts w:ascii="Times New Roman" w:eastAsia="Times New Roman" w:hAnsi="Times New Roman" w:cs="Times New Roman"/>
+                <w:sz w:val="24"/>
+                <w:szCs w:val="24"/>
+                <w:lang w:eastAsia="pt-BR"/>
+              </w:rPr>
+              <w:t>urlArgohml</w:t>
+            </w:r>
+          </w:p>
+        </w:tc>
+        <w:tc>
+          <w:tcPr>
+            <w:tcW w:w="0" w:type="auto"/>
+            <w:vAlign w:val="center"/>
+            <w:hideMark/>
+          </w:tcPr>
+          <w:p>
+            <w:pPr>
+              <w:spacing w:after="0" w:line="240" w:lineRule="auto"/>
+              <w:rPr>
+                <w:rFonts w:ascii="Times New Roman" w:eastAsia="Times New Roman" w:hAnsi="Times New Roman" w:cs="Times New Roman"/>
+                <w:sz w:val="24"/>
+                <w:szCs w:val="24"/>
+                <w:lang w:eastAsia="pt-BR"/>
+              </w:rPr>
+            </w:pPr>
+            <w:r>
+              <w:rPr>
+                <w:rFonts w:ascii="Times New Roman" w:eastAsia="Times New Roman" w:hAnsi="Times New Roman" w:cs="Times New Roman"/>
+                <w:sz w:val="24"/>
+                <w:szCs w:val="24"/>
+                <w:lang w:eastAsia="pt-BR"/>
+              </w:rPr>
+              <w:t>https://hml.deploy.nuvem.bb.com.br/applications/hml-png-png-bndes-monitor-monitor</w:t>
+            </w:r>
+          </w:p>
+        </w:tc>
+      </w:tr>
+      <w:tr>
+        <w:trPr>
+          <w:tblCellSpacing w:w="15" w:type="dxa"/>
+        </w:trPr>
+        <w:tc>
+          <w:tcPr>
+            <w:tcW w:w="0" w:type="auto"/>
+            <w:vAlign w:val="center"/>
+            <w:hideMark/>
+          </w:tcPr>
+          <w:p>
+            <w:pPr>
+              <w:spacing w:after="0" w:line="240" w:lineRule="auto"/>
+              <w:rPr>
+                <w:rFonts w:ascii="Times New Roman" w:eastAsia="Times New Roman" w:hAnsi="Times New Roman" w:cs="Times New Roman"/>
+                <w:sz w:val="24"/>
+                <w:szCs w:val="24"/>
+                <w:lang w:eastAsia="pt-BR"/>
+              </w:rPr>
+            </w:pPr>
+            <w:r>
+              <w:rPr>
+                <w:rFonts w:ascii="Times New Roman" w:eastAsia="Times New Roman" w:hAnsi="Times New Roman" w:cs="Times New Roman"/>
+                <w:sz w:val="24"/>
+                <w:szCs w:val="24"/>
+                <w:lang w:eastAsia="pt-BR"/>
+              </w:rPr>
+              <w:t>urlArgoprd</w:t>
+            </w:r>
+          </w:p>
+        </w:tc>
+        <w:tc>
+          <w:tcPr>
+            <w:tcW w:w="0" w:type="auto"/>
+            <w:vAlign w:val="center"/>
+            <w:hideMark/>
+          </w:tcPr>
+          <w:p>
+            <w:pPr>
+              <w:spacing w:after="0" w:line="240" w:lineRule="auto"/>
+              <w:rPr>
+                <w:rFonts w:ascii="Times New Roman" w:eastAsia="Times New Roman" w:hAnsi="Times New Roman" w:cs="Times New Roman"/>
+                <w:sz w:val="24"/>
+                <w:szCs w:val="24"/>
+                <w:lang w:eastAsia="pt-BR"/>
+              </w:rPr>
+            </w:pPr>
+            <w:r>
+              <w:rPr>
+                <w:rFonts w:ascii="Times New Roman" w:eastAsia="Times New Roman" w:hAnsi="Times New Roman" w:cs="Times New Roman"/>
+                <w:sz w:val="24"/>
+                <w:szCs w:val="24"/>
+                <w:lang w:eastAsia="pt-BR"/>
+              </w:rPr>
+              <w:t>https://prd.deploy.nuvem.bb.com.br/applications/prd-png-png-bndes-monitor-monitor</w:t>
+            </w:r>
+          </w:p>
+        </w:tc>
+      </w:tr>
+      <w:tr>
+        <w:trPr>
+          <w:tblCellSpacing w:w="15" w:type="dxa"/>
+        </w:trPr>
+        <w:tc>
+          <w:tcPr>
+            <w:tcW w:w="0" w:type="auto"/>
+            <w:vAlign w:val="center"/>
+            <w:hideMark/>
+          </w:tcPr>
+          <w:p>
+            <w:pPr>
+              <w:spacing w:after="0" w:line="240" w:lineRule="auto"/>
+              <w:rPr>
+                <w:rFonts w:ascii="Times New Roman" w:eastAsia="Times New Roman" w:hAnsi="Times New Roman" w:cs="Times New Roman"/>
+                <w:sz w:val="24"/>
+                <w:szCs w:val="24"/>
+                <w:lang w:eastAsia="pt-BR"/>
+              </w:rPr>
+            </w:pPr>
+            <w:r>
+              <w:rPr>
+                <w:rFonts w:ascii="Times New Roman" w:eastAsia="Times New Roman" w:hAnsi="Times New Roman" w:cs="Times New Roman"/>
+                <w:sz w:val="24"/>
+                <w:szCs w:val="24"/>
+                <w:lang w:eastAsia="pt-BR"/>
+              </w:rPr>
+              <w:t>urlRancher</w:t>
+            </w:r>
+          </w:p>
+        </w:tc>
+        <w:tc>
+          <w:tcPr>
+            <w:tcW w:w="0" w:type="auto"/>
+            <w:vAlign w:val="center"/>
+            <w:hideMark/>
+          </w:tcPr>
+          <w:p>
+            <w:pPr>
+              <w:spacing w:after="0" w:line="240" w:lineRule="auto"/>
+              <w:rPr>
+                <w:rFonts w:ascii="Times New Roman" w:eastAsia="Times New Roman" w:hAnsi="Times New Roman" w:cs="Times New Roman"/>
+                <w:sz w:val="24"/>
+                <w:szCs w:val="24"/>
+                <w:lang w:eastAsia="pt-BR"/>
+              </w:rPr>
+            </w:pPr>
+            <w:r>
+              <w:rPr>
+                <w:rFonts w:ascii="Times New Roman" w:eastAsia="Times New Roman" w:hAnsi="Times New Roman" w:cs="Times New Roman"/>
+                <w:sz w:val="24"/>
+                <w:szCs w:val="24"/>
+                <w:lang w:eastAsia="pt-BR"/>
+              </w:rPr>
+              <w:t>https://caas.nuvem.bb.com.br/</w:t>
+            </w:r>
+          </w:p>
+        </w:tc>
+      </w:tr>
+    </w:tbl>
+    <w:p>
+      <w:pPr>
+        <w:pStyle w:val="PargrafodaLista"/>
+      </w:pPr>
+    </w:p>
+    <w:p>
+      <w:r>
+        <w:br w:type="page"/>
       </w:r>
     </w:p>
     <w:p>
@@ -2412,7 +3430,6 @@
               <v:path gradientshapeok="t" o:connecttype="rect"/>
             </v:shapetype>
             <v:shape id="MSIPCM528345dba145d409164c06a8" o:spid="_x0000_s1026" type="#_x0000_t202" alt="{&quot;HashCode&quot;:1103173119,&quot;Height&quot;:841.0,&quot;Width&quot;:595.0,&quot;Placement&quot;:&quot;Header&quot;,&quot;Index&quot;:&quot;Primary&quot;,&quot;Section&quot;:1,&quot;Top&quot;:0.0,&quot;Left&quot;:0.0}" style="position:absolute;margin-left:0;margin-top:15pt;width:595.3pt;height:21.5pt;z-index:251659264;visibility:visible;mso-wrap-style:square;mso-wrap-distance-left:9pt;mso-wrap-distance-top:0;mso-wrap-distance-right:9pt;mso-wrap-distance-bottom:0;mso-position-horizontal:absolute;mso-position-horizontal-relative:page;mso-position-vertical:absolute;mso-position-vertical-relative:page;v-text-anchor:top" o:gfxdata="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" o:allowincell="f" filled="f" stroked="f" strokeweight=".5pt">
-              <v:fill o:detectmouseclick="t"/>
               <v:textbox inset=",0,20pt,0">
                 <w:txbxContent>
                   <w:p>

</xml_diff>